<commit_message>
Documento con evidencia v2
</commit_message>
<xml_diff>
--- a/placas/EVIDENCIA PLACAS.docx
+++ b/placas/EVIDENCIA PLACAS.docx
@@ -10,6 +10,7 @@
       </w:pPr>
       <w:r>
         <w:rPr>
+          <w:noProof/>
           <w:lang w:val="es-MX"/>
         </w:rPr>
         <w:drawing>
@@ -50,6 +51,7 @@
       </w:r>
       <w:r>
         <w:rPr>
+          <w:noProof/>
           <w:lang w:val="es-MX"/>
         </w:rPr>
         <w:drawing>
@@ -90,6 +92,7 @@
       </w:r>
       <w:r>
         <w:rPr>
+          <w:noProof/>
           <w:lang w:val="es-MX"/>
         </w:rPr>
         <w:drawing>
@@ -130,6 +133,7 @@
       </w:r>
       <w:r>
         <w:rPr>
+          <w:noProof/>
           <w:lang w:val="es-MX"/>
         </w:rPr>
         <w:drawing>
@@ -170,6 +174,7 @@
       </w:r>
       <w:r>
         <w:rPr>
+          <w:noProof/>
           <w:lang w:val="es-MX"/>
         </w:rPr>
         <w:lastRenderedPageBreak/>
@@ -211,6 +216,7 @@
       </w:r>
       <w:r>
         <w:rPr>
+          <w:noProof/>
           <w:lang w:val="es-MX"/>
         </w:rPr>
         <w:drawing>
@@ -251,6 +257,7 @@
       </w:r>
       <w:r>
         <w:rPr>
+          <w:noProof/>
           <w:lang w:val="es-MX"/>
         </w:rPr>
         <w:drawing>
@@ -291,9 +298,9 @@
       </w:r>
       <w:r>
         <w:rPr>
-          <w:lang w:val="es-MX"/>
-        </w:rPr>
-        <w:lastRenderedPageBreak/>
+          <w:noProof/>
+          <w:lang w:val="es-MX"/>
+        </w:rPr>
         <w:drawing>
           <wp:inline distT="0" distB="0" distL="0" distR="0" wp14:anchorId="7C2748C9" wp14:editId="6C4DC718">
             <wp:extent cx="5400040" cy="2280920"/>
@@ -332,8 +339,10 @@
       </w:r>
       <w:r>
         <w:rPr>
-          <w:lang w:val="es-MX"/>
-        </w:rPr>
+          <w:noProof/>
+          <w:lang w:val="es-MX"/>
+        </w:rPr>
+        <w:lastRenderedPageBreak/>
         <w:drawing>
           <wp:inline distT="0" distB="0" distL="0" distR="0" wp14:anchorId="76273826" wp14:editId="6C2E988D">
             <wp:extent cx="5400040" cy="2099310"/>
@@ -359,6 +368,132 @@
                     <a:xfrm>
                       <a:off x="0" y="0"/>
                       <a:ext cx="5400040" cy="2099310"/>
+                    </a:xfrm>
+                    <a:prstGeom prst="rect">
+                      <a:avLst/>
+                    </a:prstGeom>
+                  </pic:spPr>
+                </pic:pic>
+              </a:graphicData>
+            </a:graphic>
+          </wp:inline>
+        </w:drawing>
+      </w:r>
+      <w:r>
+        <w:rPr>
+          <w:lang w:val="es-MX"/>
+        </w:rPr>
+        <w:br/>
+      </w:r>
+      <w:r>
+        <w:rPr>
+          <w:lang w:val="es-MX"/>
+        </w:rPr>
+        <w:drawing>
+          <wp:inline distT="0" distB="0" distL="0" distR="0" wp14:anchorId="468EA70B" wp14:editId="7633091D">
+            <wp:extent cx="5400040" cy="2059940"/>
+            <wp:effectExtent l="0" t="0" r="0" b="0"/>
+            <wp:docPr id="865795633" name="Imagen 1"/>
+            <wp:cNvGraphicFramePr>
+              <a:graphicFrameLocks xmlns:a="http://schemas.openxmlformats.org/drawingml/2006/main" noChangeAspect="1"/>
+            </wp:cNvGraphicFramePr>
+            <a:graphic xmlns:a="http://schemas.openxmlformats.org/drawingml/2006/main">
+              <a:graphicData uri="http://schemas.openxmlformats.org/drawingml/2006/picture">
+                <pic:pic xmlns:pic="http://schemas.openxmlformats.org/drawingml/2006/picture">
+                  <pic:nvPicPr>
+                    <pic:cNvPr id="865795633" name=""/>
+                    <pic:cNvPicPr/>
+                  </pic:nvPicPr>
+                  <pic:blipFill>
+                    <a:blip r:embed="rId13"/>
+                    <a:stretch>
+                      <a:fillRect/>
+                    </a:stretch>
+                  </pic:blipFill>
+                  <pic:spPr>
+                    <a:xfrm>
+                      <a:off x="0" y="0"/>
+                      <a:ext cx="5400040" cy="2059940"/>
+                    </a:xfrm>
+                    <a:prstGeom prst="rect">
+                      <a:avLst/>
+                    </a:prstGeom>
+                  </pic:spPr>
+                </pic:pic>
+              </a:graphicData>
+            </a:graphic>
+          </wp:inline>
+        </w:drawing>
+      </w:r>
+      <w:r>
+        <w:rPr>
+          <w:lang w:val="es-MX"/>
+        </w:rPr>
+        <w:drawing>
+          <wp:inline distT="0" distB="0" distL="0" distR="0" wp14:anchorId="6B8CBD63" wp14:editId="1C40E705">
+            <wp:extent cx="5400040" cy="2127885"/>
+            <wp:effectExtent l="0" t="0" r="0" b="5715"/>
+            <wp:docPr id="503560416" name="Imagen 2"/>
+            <wp:cNvGraphicFramePr>
+              <a:graphicFrameLocks xmlns:a="http://schemas.openxmlformats.org/drawingml/2006/main" noChangeAspect="1"/>
+            </wp:cNvGraphicFramePr>
+            <a:graphic xmlns:a="http://schemas.openxmlformats.org/drawingml/2006/main">
+              <a:graphicData uri="http://schemas.openxmlformats.org/drawingml/2006/picture">
+                <pic:pic xmlns:pic="http://schemas.openxmlformats.org/drawingml/2006/picture">
+                  <pic:nvPicPr>
+                    <pic:cNvPr id="503560416" name=""/>
+                    <pic:cNvPicPr/>
+                  </pic:nvPicPr>
+                  <pic:blipFill>
+                    <a:blip r:embed="rId14"/>
+                    <a:stretch>
+                      <a:fillRect/>
+                    </a:stretch>
+                  </pic:blipFill>
+                  <pic:spPr>
+                    <a:xfrm>
+                      <a:off x="0" y="0"/>
+                      <a:ext cx="5400040" cy="2127885"/>
+                    </a:xfrm>
+                    <a:prstGeom prst="rect">
+                      <a:avLst/>
+                    </a:prstGeom>
+                  </pic:spPr>
+                </pic:pic>
+              </a:graphicData>
+            </a:graphic>
+          </wp:inline>
+        </w:drawing>
+      </w:r>
+      <w:r>
+        <w:rPr>
+          <w:lang w:val="es-MX"/>
+        </w:rPr>
+        <w:drawing>
+          <wp:inline distT="0" distB="0" distL="0" distR="0" wp14:anchorId="0F3B035A" wp14:editId="6BF102C7">
+            <wp:extent cx="5400040" cy="1861820"/>
+            <wp:effectExtent l="0" t="0" r="0" b="5080"/>
+            <wp:docPr id="734717972" name="Imagen 3"/>
+            <wp:cNvGraphicFramePr>
+              <a:graphicFrameLocks xmlns:a="http://schemas.openxmlformats.org/drawingml/2006/main" noChangeAspect="1"/>
+            </wp:cNvGraphicFramePr>
+            <a:graphic xmlns:a="http://schemas.openxmlformats.org/drawingml/2006/main">
+              <a:graphicData uri="http://schemas.openxmlformats.org/drawingml/2006/picture">
+                <pic:pic xmlns:pic="http://schemas.openxmlformats.org/drawingml/2006/picture">
+                  <pic:nvPicPr>
+                    <pic:cNvPr id="734717972" name=""/>
+                    <pic:cNvPicPr/>
+                  </pic:nvPicPr>
+                  <pic:blipFill>
+                    <a:blip r:embed="rId15"/>
+                    <a:stretch>
+                      <a:fillRect/>
+                    </a:stretch>
+                  </pic:blipFill>
+                  <pic:spPr>
+                    <a:xfrm>
+                      <a:off x="0" y="0"/>
+                      <a:ext cx="5400040" cy="1861820"/>
                     </a:xfrm>
                     <a:prstGeom prst="rect">
                       <a:avLst/>

</xml_diff>

<commit_message>
Documento con evidencia v3
</commit_message>
<xml_diff>
--- a/placas/EVIDENCIA PLACAS.docx
+++ b/placas/EVIDENCIA PLACAS.docx
@@ -10,6 +10,12 @@
       </w:pPr>
       <w:r>
         <w:rPr>
+          <w:lang w:val="es-MX"/>
+        </w:rPr>
+        <w:br/>
+      </w:r>
+      <w:r>
+        <w:rPr>
           <w:noProof/>
           <w:lang w:val="es-MX"/>
         </w:rPr>
@@ -387,6 +393,7 @@
       </w:r>
       <w:r>
         <w:rPr>
+          <w:noProof/>
           <w:lang w:val="es-MX"/>
         </w:rPr>
         <w:drawing>
@@ -427,6 +434,7 @@
       </w:r>
       <w:r>
         <w:rPr>
+          <w:noProof/>
           <w:lang w:val="es-MX"/>
         </w:rPr>
         <w:drawing>
@@ -467,6 +475,7 @@
       </w:r>
       <w:r>
         <w:rPr>
+          <w:noProof/>
           <w:lang w:val="es-MX"/>
         </w:rPr>
         <w:drawing>
@@ -494,6 +503,140 @@
                     <a:xfrm>
                       <a:off x="0" y="0"/>
                       <a:ext cx="5400040" cy="1861820"/>
+                    </a:xfrm>
+                    <a:prstGeom prst="rect">
+                      <a:avLst/>
+                    </a:prstGeom>
+                  </pic:spPr>
+                </pic:pic>
+              </a:graphicData>
+            </a:graphic>
+          </wp:inline>
+        </w:drawing>
+      </w:r>
+    </w:p>
+    <w:p>
+      <w:pPr>
+        <w:rPr>
+          <w:lang w:val="es-MX"/>
+        </w:rPr>
+      </w:pPr>
+      <w:r>
+        <w:rPr>
+          <w:lang w:val="es-MX"/>
+        </w:rPr>
+        <w:lastRenderedPageBreak/>
+        <w:drawing>
+          <wp:inline distT="0" distB="0" distL="0" distR="0" wp14:anchorId="7E5C5D85" wp14:editId="4398FFAB">
+            <wp:extent cx="5400040" cy="1925955"/>
+            <wp:effectExtent l="0" t="0" r="0" b="0"/>
+            <wp:docPr id="486928040" name="Imagen 1"/>
+            <wp:cNvGraphicFramePr>
+              <a:graphicFrameLocks xmlns:a="http://schemas.openxmlformats.org/drawingml/2006/main" noChangeAspect="1"/>
+            </wp:cNvGraphicFramePr>
+            <a:graphic xmlns:a="http://schemas.openxmlformats.org/drawingml/2006/main">
+              <a:graphicData uri="http://schemas.openxmlformats.org/drawingml/2006/picture">
+                <pic:pic xmlns:pic="http://schemas.openxmlformats.org/drawingml/2006/picture">
+                  <pic:nvPicPr>
+                    <pic:cNvPr id="486928040" name=""/>
+                    <pic:cNvPicPr/>
+                  </pic:nvPicPr>
+                  <pic:blipFill>
+                    <a:blip r:embed="rId16"/>
+                    <a:stretch>
+                      <a:fillRect/>
+                    </a:stretch>
+                  </pic:blipFill>
+                  <pic:spPr>
+                    <a:xfrm>
+                      <a:off x="0" y="0"/>
+                      <a:ext cx="5400040" cy="1925955"/>
+                    </a:xfrm>
+                    <a:prstGeom prst="rect">
+                      <a:avLst/>
+                    </a:prstGeom>
+                  </pic:spPr>
+                </pic:pic>
+              </a:graphicData>
+            </a:graphic>
+          </wp:inline>
+        </w:drawing>
+      </w:r>
+      <w:r>
+        <w:rPr>
+          <w:lang w:val="es-MX"/>
+        </w:rPr>
+        <w:br/>
+      </w:r>
+      <w:r>
+        <w:rPr>
+          <w:lang w:val="es-MX"/>
+        </w:rPr>
+        <w:drawing>
+          <wp:inline distT="0" distB="0" distL="0" distR="0" wp14:anchorId="1B77D563" wp14:editId="73544AE2">
+            <wp:extent cx="5400040" cy="2099945"/>
+            <wp:effectExtent l="0" t="0" r="0" b="0"/>
+            <wp:docPr id="1400746561" name="Imagen 2"/>
+            <wp:cNvGraphicFramePr>
+              <a:graphicFrameLocks xmlns:a="http://schemas.openxmlformats.org/drawingml/2006/main" noChangeAspect="1"/>
+            </wp:cNvGraphicFramePr>
+            <a:graphic xmlns:a="http://schemas.openxmlformats.org/drawingml/2006/main">
+              <a:graphicData uri="http://schemas.openxmlformats.org/drawingml/2006/picture">
+                <pic:pic xmlns:pic="http://schemas.openxmlformats.org/drawingml/2006/picture">
+                  <pic:nvPicPr>
+                    <pic:cNvPr id="1400746561" name=""/>
+                    <pic:cNvPicPr/>
+                  </pic:nvPicPr>
+                  <pic:blipFill>
+                    <a:blip r:embed="rId17"/>
+                    <a:stretch>
+                      <a:fillRect/>
+                    </a:stretch>
+                  </pic:blipFill>
+                  <pic:spPr>
+                    <a:xfrm>
+                      <a:off x="0" y="0"/>
+                      <a:ext cx="5400040" cy="2099945"/>
+                    </a:xfrm>
+                    <a:prstGeom prst="rect">
+                      <a:avLst/>
+                    </a:prstGeom>
+                  </pic:spPr>
+                </pic:pic>
+              </a:graphicData>
+            </a:graphic>
+          </wp:inline>
+        </w:drawing>
+      </w:r>
+      <w:r>
+        <w:rPr>
+          <w:lang w:val="es-MX"/>
+        </w:rPr>
+        <w:drawing>
+          <wp:inline distT="0" distB="0" distL="0" distR="0" wp14:anchorId="357BFCEB" wp14:editId="2C650D53">
+            <wp:extent cx="5400040" cy="2035810"/>
+            <wp:effectExtent l="0" t="0" r="0" b="2540"/>
+            <wp:docPr id="1256604967" name="Imagen 3"/>
+            <wp:cNvGraphicFramePr>
+              <a:graphicFrameLocks xmlns:a="http://schemas.openxmlformats.org/drawingml/2006/main" noChangeAspect="1"/>
+            </wp:cNvGraphicFramePr>
+            <a:graphic xmlns:a="http://schemas.openxmlformats.org/drawingml/2006/main">
+              <a:graphicData uri="http://schemas.openxmlformats.org/drawingml/2006/picture">
+                <pic:pic xmlns:pic="http://schemas.openxmlformats.org/drawingml/2006/picture">
+                  <pic:nvPicPr>
+                    <pic:cNvPr id="1256604967" name=""/>
+                    <pic:cNvPicPr/>
+                  </pic:nvPicPr>
+                  <pic:blipFill>
+                    <a:blip r:embed="rId18"/>
+                    <a:stretch>
+                      <a:fillRect/>
+                    </a:stretch>
+                  </pic:blipFill>
+                  <pic:spPr>
+                    <a:xfrm>
+                      <a:off x="0" y="0"/>
+                      <a:ext cx="5400040" cy="2035810"/>
                     </a:xfrm>
                     <a:prstGeom prst="rect">
                       <a:avLst/>

</xml_diff>

<commit_message>
Documento con evidencia v4
</commit_message>
<xml_diff>
--- a/placas/EVIDENCIA PLACAS.docx
+++ b/placas/EVIDENCIA PLACAS.docx
@@ -523,6 +523,7 @@
       </w:pPr>
       <w:r>
         <w:rPr>
+          <w:noProof/>
           <w:lang w:val="es-MX"/>
         </w:rPr>
         <w:lastRenderedPageBreak/>
@@ -570,6 +571,7 @@
       </w:r>
       <w:r>
         <w:rPr>
+          <w:noProof/>
           <w:lang w:val="es-MX"/>
         </w:rPr>
         <w:drawing>
@@ -610,6 +612,7 @@
       </w:r>
       <w:r>
         <w:rPr>
+          <w:noProof/>
           <w:lang w:val="es-MX"/>
         </w:rPr>
         <w:drawing>
@@ -637,6 +640,133 @@
                     <a:xfrm>
                       <a:off x="0" y="0"/>
                       <a:ext cx="5400040" cy="2035810"/>
+                    </a:xfrm>
+                    <a:prstGeom prst="rect">
+                      <a:avLst/>
+                    </a:prstGeom>
+                  </pic:spPr>
+                </pic:pic>
+              </a:graphicData>
+            </a:graphic>
+          </wp:inline>
+        </w:drawing>
+      </w:r>
+      <w:r>
+        <w:rPr>
+          <w:lang w:val="es-MX"/>
+        </w:rPr>
+        <w:br/>
+      </w:r>
+      <w:r>
+        <w:rPr>
+          <w:lang w:val="es-MX"/>
+        </w:rPr>
+        <w:drawing>
+          <wp:inline distT="0" distB="0" distL="0" distR="0" wp14:anchorId="0D394BFB" wp14:editId="2D1027C8">
+            <wp:extent cx="5400040" cy="2560320"/>
+            <wp:effectExtent l="0" t="0" r="0" b="0"/>
+            <wp:docPr id="902642509" name="Imagen 1"/>
+            <wp:cNvGraphicFramePr>
+              <a:graphicFrameLocks xmlns:a="http://schemas.openxmlformats.org/drawingml/2006/main" noChangeAspect="1"/>
+            </wp:cNvGraphicFramePr>
+            <a:graphic xmlns:a="http://schemas.openxmlformats.org/drawingml/2006/main">
+              <a:graphicData uri="http://schemas.openxmlformats.org/drawingml/2006/picture">
+                <pic:pic xmlns:pic="http://schemas.openxmlformats.org/drawingml/2006/picture">
+                  <pic:nvPicPr>
+                    <pic:cNvPr id="902642509" name=""/>
+                    <pic:cNvPicPr/>
+                  </pic:nvPicPr>
+                  <pic:blipFill>
+                    <a:blip r:embed="rId19"/>
+                    <a:stretch>
+                      <a:fillRect/>
+                    </a:stretch>
+                  </pic:blipFill>
+                  <pic:spPr>
+                    <a:xfrm>
+                      <a:off x="0" y="0"/>
+                      <a:ext cx="5400040" cy="2560320"/>
+                    </a:xfrm>
+                    <a:prstGeom prst="rect">
+                      <a:avLst/>
+                    </a:prstGeom>
+                  </pic:spPr>
+                </pic:pic>
+              </a:graphicData>
+            </a:graphic>
+          </wp:inline>
+        </w:drawing>
+      </w:r>
+      <w:r>
+        <w:rPr>
+          <w:lang w:val="es-MX"/>
+        </w:rPr>
+        <w:lastRenderedPageBreak/>
+        <w:drawing>
+          <wp:inline distT="0" distB="0" distL="0" distR="0" wp14:anchorId="5E883B5A" wp14:editId="2E27414E">
+            <wp:extent cx="5400040" cy="2297430"/>
+            <wp:effectExtent l="0" t="0" r="0" b="7620"/>
+            <wp:docPr id="383293858" name="Imagen 2"/>
+            <wp:cNvGraphicFramePr>
+              <a:graphicFrameLocks xmlns:a="http://schemas.openxmlformats.org/drawingml/2006/main" noChangeAspect="1"/>
+            </wp:cNvGraphicFramePr>
+            <a:graphic xmlns:a="http://schemas.openxmlformats.org/drawingml/2006/main">
+              <a:graphicData uri="http://schemas.openxmlformats.org/drawingml/2006/picture">
+                <pic:pic xmlns:pic="http://schemas.openxmlformats.org/drawingml/2006/picture">
+                  <pic:nvPicPr>
+                    <pic:cNvPr id="383293858" name=""/>
+                    <pic:cNvPicPr/>
+                  </pic:nvPicPr>
+                  <pic:blipFill>
+                    <a:blip r:embed="rId20"/>
+                    <a:stretch>
+                      <a:fillRect/>
+                    </a:stretch>
+                  </pic:blipFill>
+                  <pic:spPr>
+                    <a:xfrm>
+                      <a:off x="0" y="0"/>
+                      <a:ext cx="5400040" cy="2297430"/>
+                    </a:xfrm>
+                    <a:prstGeom prst="rect">
+                      <a:avLst/>
+                    </a:prstGeom>
+                  </pic:spPr>
+                </pic:pic>
+              </a:graphicData>
+            </a:graphic>
+          </wp:inline>
+        </w:drawing>
+      </w:r>
+      <w:r>
+        <w:rPr>
+          <w:lang w:val="es-MX"/>
+        </w:rPr>
+        <w:drawing>
+          <wp:inline distT="0" distB="0" distL="0" distR="0" wp14:anchorId="3535D835" wp14:editId="76083EA4">
+            <wp:extent cx="5400040" cy="2267585"/>
+            <wp:effectExtent l="0" t="0" r="0" b="0"/>
+            <wp:docPr id="469372296" name="Imagen 3"/>
+            <wp:cNvGraphicFramePr>
+              <a:graphicFrameLocks xmlns:a="http://schemas.openxmlformats.org/drawingml/2006/main" noChangeAspect="1"/>
+            </wp:cNvGraphicFramePr>
+            <a:graphic xmlns:a="http://schemas.openxmlformats.org/drawingml/2006/main">
+              <a:graphicData uri="http://schemas.openxmlformats.org/drawingml/2006/picture">
+                <pic:pic xmlns:pic="http://schemas.openxmlformats.org/drawingml/2006/picture">
+                  <pic:nvPicPr>
+                    <pic:cNvPr id="469372296" name=""/>
+                    <pic:cNvPicPr/>
+                  </pic:nvPicPr>
+                  <pic:blipFill>
+                    <a:blip r:embed="rId21"/>
+                    <a:stretch>
+                      <a:fillRect/>
+                    </a:stretch>
+                  </pic:blipFill>
+                  <pic:spPr>
+                    <a:xfrm>
+                      <a:off x="0" y="0"/>
+                      <a:ext cx="5400040" cy="2267585"/>
                     </a:xfrm>
                     <a:prstGeom prst="rect">
                       <a:avLst/>

</xml_diff>